<commit_message>
Rechecked 2nd time complete
</commit_message>
<xml_diff>
--- a/ajax requirement.docx
+++ b/ajax requirement.docx
@@ -15930,6 +15930,138 @@
           <w:rFonts w:ascii="Siddhanta" w:hAnsi="Siddhanta" w:cs="Siddhanta"/>
         </w:rPr>
         <w:t xml:space="preserve">अन्वादेश नहीं है </w:t>
+      </w:r>
+    </w:p>
+    <w:p>
+      <w:pPr>
+        <w:pStyle w:val="ListParagraph"/>
+        <w:numPr>
+          <w:ilvl w:val="1"/>
+          <w:numId w:val="1"/>
+        </w:numPr>
+        <w:rPr>
+          <w:rFonts w:ascii="Siddhanta" w:hAnsi="Siddhanta" w:cs="Siddhanta"/>
+        </w:rPr>
+      </w:pPr>
+      <w:r>
+        <w:rPr>
+          <w:rFonts w:ascii="Siddhanta" w:hAnsi="Siddhanta" w:cs="Siddhanta"/>
+        </w:rPr>
+        <w:t xml:space="preserve"> The word ends with “at”</w:t>
+      </w:r>
+      <w:r>
+        <w:rPr>
+          <w:rFonts w:ascii="Siddhanta" w:hAnsi="Siddhanta" w:cs="Siddhanta"/>
+        </w:rPr>
+        <w:t>,”At”</w:t>
+      </w:r>
+    </w:p>
+    <w:p>
+      <w:pPr>
+        <w:pStyle w:val="ListParagraph"/>
+        <w:numPr>
+          <w:ilvl w:val="2"/>
+          <w:numId w:val="1"/>
+        </w:numPr>
+        <w:rPr>
+          <w:rFonts w:ascii="Siddhanta" w:hAnsi="Siddhanta" w:cs="Siddhanta"/>
+        </w:rPr>
+      </w:pPr>
+      <w:r>
+        <w:rPr>
+          <w:rFonts w:ascii="Siddhanta" w:hAnsi="Siddhanta" w:cs="Siddhanta"/>
+        </w:rPr>
+        <w:t>अभ्यास के परे शतृप्रत्ययान्त शब्द है</w:t>
+      </w:r>
+    </w:p>
+    <w:p>
+      <w:pPr>
+        <w:pStyle w:val="ListParagraph"/>
+        <w:numPr>
+          <w:ilvl w:val="2"/>
+          <w:numId w:val="1"/>
+        </w:numPr>
+        <w:rPr>
+          <w:rFonts w:ascii="Siddhanta" w:hAnsi="Siddhanta" w:cs="Siddhanta"/>
+        </w:rPr>
+      </w:pPr>
+      <w:r>
+        <w:rPr>
+          <w:rFonts w:ascii="Siddhanta" w:hAnsi="Siddhanta" w:cs="Siddhanta"/>
+        </w:rPr>
+        <w:t>नहीं</w:t>
+      </w:r>
+    </w:p>
+    <w:p>
+      <w:pPr>
+        <w:pStyle w:val="ListParagraph"/>
+        <w:numPr>
+          <w:ilvl w:val="3"/>
+          <w:numId w:val="1"/>
+        </w:numPr>
+        <w:rPr>
+          <w:rFonts w:ascii="Siddhanta" w:hAnsi="Siddhanta" w:cs="Siddhanta"/>
+        </w:rPr>
+      </w:pPr>
+      <w:r>
+        <w:rPr>
+          <w:rFonts w:ascii="Siddhanta" w:hAnsi="Siddhanta" w:cs="Siddhanta"/>
+        </w:rPr>
+        <w:t>अवर्णान्त अङ्ग के परे शतृ प्रत्यय का अवयव है</w:t>
+      </w:r>
+    </w:p>
+    <w:p>
+      <w:pPr>
+        <w:pStyle w:val="ListParagraph"/>
+        <w:numPr>
+          <w:ilvl w:val="4"/>
+          <w:numId w:val="1"/>
+        </w:numPr>
+        <w:rPr>
+          <w:rFonts w:ascii="Siddhanta" w:hAnsi="Siddhanta" w:cs="Siddhanta"/>
+        </w:rPr>
+      </w:pPr>
+      <w:r>
+        <w:rPr>
+          <w:rFonts w:ascii="Siddhanta" w:hAnsi="Siddhanta" w:cs="Siddhanta"/>
+        </w:rPr>
+        <w:t>शप्‌ / श्यन्‌ प्रत्यय के अवर्ण के परे शतृ प्रत्यय का अवयव है</w:t>
+      </w:r>
+    </w:p>
+    <w:p>
+      <w:pPr>
+        <w:pStyle w:val="ListParagraph"/>
+        <w:numPr>
+          <w:ilvl w:val="4"/>
+          <w:numId w:val="1"/>
+        </w:numPr>
+        <w:rPr>
+          <w:rFonts w:ascii="Siddhanta" w:hAnsi="Siddhanta" w:cs="Siddhanta"/>
+        </w:rPr>
+      </w:pPr>
+      <w:r>
+        <w:rPr>
+          <w:rFonts w:ascii="Siddhanta" w:hAnsi="Siddhanta" w:cs="Siddhanta"/>
+        </w:rPr>
+        <w:t>नहीं</w:t>
+      </w:r>
+    </w:p>
+    <w:p>
+      <w:pPr>
+        <w:pStyle w:val="ListParagraph"/>
+        <w:numPr>
+          <w:ilvl w:val="3"/>
+          <w:numId w:val="1"/>
+        </w:numPr>
+        <w:rPr>
+          <w:rFonts w:ascii="Siddhanta" w:hAnsi="Siddhanta" w:cs="Siddhanta"/>
+        </w:rPr>
+      </w:pPr>
+      <w:r>
+        <w:rPr>
+          <w:rFonts w:ascii="Siddhanta" w:hAnsi="Siddhanta" w:cs="Siddhanta"/>
+        </w:rPr>
+        <w:t xml:space="preserve">नहीं </w:t>
       </w:r>
     </w:p>
     <w:sectPr>

</xml_diff>

<commit_message>
Till anupasarjanAt adhikAra start
</commit_message>
<xml_diff>
--- a/ajax requirement.docx
+++ b/ajax requirement.docx
@@ -16880,20 +16880,150 @@
       <w:r>
         <w:rPr>
           <w:rFonts w:ascii="Siddhanta" w:hAnsi="Siddhanta" w:cs="Siddhanta"/>
-        </w:rPr>
-        <w:t>ककार प्रत्ययस्थ है</w:t>
-      </w:r>
-      <w:r>
-        <w:rPr>
-          <w:rFonts w:ascii="Siddhanta" w:hAnsi="Siddhanta" w:cs="Siddhanta"/>
-        </w:rPr>
-        <w:t xml:space="preserve"> तथा </w:t>
-      </w:r>
-      <w:r>
-        <w:rPr>
-          <w:rFonts w:ascii="Siddhanta" w:hAnsi="Siddhanta" w:cs="Siddhanta"/>
-        </w:rPr>
-        <w:t>आप्‌ प्रत्यय सुप्‌ के परे नहीं है</w:t>
+          <w:cs/>
+          <w:lang w:bidi="hi-IN"/>
+        </w:rPr>
+        <w:t>ककार</w:t>
+      </w:r>
+      <w:r>
+        <w:rPr>
+          <w:rFonts w:ascii="Siddhanta" w:hAnsi="Siddhanta" w:cs="Siddhanta"/>
+        </w:rPr>
+        <w:t xml:space="preserve"> </w:t>
+      </w:r>
+      <w:r>
+        <w:rPr>
+          <w:rFonts w:ascii="Siddhanta" w:hAnsi="Siddhanta" w:cs="Siddhanta"/>
+          <w:cs/>
+          <w:lang w:bidi="hi-IN"/>
+        </w:rPr>
+        <w:t>प्रत्ययस्थ</w:t>
+      </w:r>
+      <w:r>
+        <w:rPr>
+          <w:rFonts w:ascii="Siddhanta" w:hAnsi="Siddhanta" w:cs="Siddhanta"/>
+        </w:rPr>
+        <w:t xml:space="preserve"> </w:t>
+      </w:r>
+      <w:r>
+        <w:rPr>
+          <w:rFonts w:ascii="Siddhanta" w:hAnsi="Siddhanta" w:cs="Siddhanta"/>
+          <w:cs/>
+          <w:lang w:bidi="hi-IN"/>
+        </w:rPr>
+        <w:t>है</w:t>
+      </w:r>
+      <w:r>
+        <w:rPr>
+          <w:rFonts w:ascii="Siddhanta" w:hAnsi="Siddhanta" w:cs="Siddhanta"/>
+        </w:rPr>
+        <w:t xml:space="preserve"> </w:t>
+      </w:r>
+      <w:r>
+        <w:rPr>
+          <w:rFonts w:ascii="Siddhanta" w:hAnsi="Siddhanta" w:cs="Siddhanta"/>
+          <w:cs/>
+          <w:lang w:bidi="hi-IN"/>
+        </w:rPr>
+        <w:t>तथा</w:t>
+      </w:r>
+      <w:r>
+        <w:rPr>
+          <w:rFonts w:ascii="Siddhanta" w:hAnsi="Siddhanta" w:cs="Siddhanta"/>
+        </w:rPr>
+        <w:t xml:space="preserve"> </w:t>
+      </w:r>
+      <w:r>
+        <w:rPr>
+          <w:rFonts w:ascii="Siddhanta" w:hAnsi="Siddhanta" w:cs="Siddhanta"/>
+          <w:cs/>
+          <w:lang w:bidi="hi-IN"/>
+        </w:rPr>
+        <w:t>आप्</w:t>
+      </w:r>
+      <w:r>
+        <w:rPr>
+          <w:rFonts w:ascii="Siddhanta" w:hAnsi="Siddhanta" w:cs="Siddhanta"/>
+        </w:rPr>
+        <w:t xml:space="preserve">‌ </w:t>
+      </w:r>
+      <w:r>
+        <w:rPr>
+          <w:rFonts w:ascii="Siddhanta" w:hAnsi="Siddhanta" w:cs="Siddhanta"/>
+          <w:cs/>
+          <w:lang w:bidi="hi-IN"/>
+        </w:rPr>
+        <w:t>प्रत्यय</w:t>
+      </w:r>
+      <w:r>
+        <w:rPr>
+          <w:rFonts w:ascii="Siddhanta" w:hAnsi="Siddhanta" w:cs="Siddhanta"/>
+        </w:rPr>
+        <w:t xml:space="preserve"> </w:t>
+      </w:r>
+      <w:r>
+        <w:rPr>
+          <w:rFonts w:ascii="Siddhanta" w:hAnsi="Siddhanta" w:cs="Siddhanta"/>
+          <w:cs/>
+          <w:lang w:bidi="hi-IN"/>
+        </w:rPr>
+        <w:t>सुप्</w:t>
+      </w:r>
+      <w:r>
+        <w:rPr>
+          <w:rFonts w:ascii="Siddhanta" w:hAnsi="Siddhanta" w:cs="Siddhanta"/>
+        </w:rPr>
+        <w:t xml:space="preserve">‌ </w:t>
+      </w:r>
+      <w:r>
+        <w:rPr>
+          <w:rFonts w:ascii="Siddhanta" w:hAnsi="Siddhanta" w:cs="Siddhanta"/>
+          <w:cs/>
+          <w:lang w:bidi="hi-IN"/>
+        </w:rPr>
+        <w:t>के</w:t>
+      </w:r>
+      <w:r>
+        <w:rPr>
+          <w:rFonts w:ascii="Siddhanta" w:hAnsi="Siddhanta" w:cs="Siddhanta"/>
+        </w:rPr>
+        <w:t xml:space="preserve"> </w:t>
+      </w:r>
+      <w:r>
+        <w:rPr>
+          <w:rFonts w:ascii="Siddhanta" w:hAnsi="Siddhanta" w:cs="Siddhanta"/>
+          <w:cs/>
+          <w:lang w:bidi="hi-IN"/>
+        </w:rPr>
+        <w:t>परे</w:t>
+      </w:r>
+      <w:r>
+        <w:rPr>
+          <w:rFonts w:ascii="Siddhanta" w:hAnsi="Siddhanta" w:cs="Siddhanta"/>
+        </w:rPr>
+        <w:t xml:space="preserve"> </w:t>
+      </w:r>
+      <w:r>
+        <w:rPr>
+          <w:rFonts w:ascii="Siddhanta" w:hAnsi="Siddhanta" w:cs="Siddhanta"/>
+          <w:cs/>
+          <w:lang w:bidi="hi-IN"/>
+        </w:rPr>
+        <w:t>नहीं</w:t>
+      </w:r>
+      <w:r>
+        <w:rPr>
+          <w:rFonts w:ascii="Siddhanta" w:hAnsi="Siddhanta" w:cs="Siddhanta"/>
+        </w:rPr>
+        <w:t xml:space="preserve"> </w:t>
+      </w:r>
+      <w:r>
+        <w:rPr>
+          <w:rFonts w:ascii="Siddhanta" w:hAnsi="Siddhanta" w:cs="Siddhanta"/>
+          <w:cs/>
+          <w:lang w:bidi="hi-IN"/>
+        </w:rPr>
+        <w:t>है</w:t>
       </w:r>
     </w:p>
     <w:p>
@@ -16910,8 +17040,108 @@
       <w:r>
         <w:rPr>
           <w:rFonts w:ascii="Siddhanta" w:hAnsi="Siddhanta" w:cs="Siddhanta"/>
-        </w:rPr>
-        <w:t>आशिष्‌ के अर्थ में वुन्‌ प्रत्यय प्रयुक्त है</w:t>
+          <w:cs/>
+          <w:lang w:bidi="hi-IN"/>
+        </w:rPr>
+        <w:t>आशिष्</w:t>
+      </w:r>
+      <w:r>
+        <w:rPr>
+          <w:rFonts w:ascii="Siddhanta" w:hAnsi="Siddhanta" w:cs="Siddhanta"/>
+        </w:rPr>
+        <w:t xml:space="preserve">‌ </w:t>
+      </w:r>
+      <w:r>
+        <w:rPr>
+          <w:rFonts w:ascii="Siddhanta" w:hAnsi="Siddhanta" w:cs="Siddhanta"/>
+          <w:cs/>
+          <w:lang w:bidi="hi-IN"/>
+        </w:rPr>
+        <w:t>के</w:t>
+      </w:r>
+      <w:r>
+        <w:rPr>
+          <w:rFonts w:ascii="Siddhanta" w:hAnsi="Siddhanta" w:cs="Siddhanta"/>
+        </w:rPr>
+        <w:t xml:space="preserve"> </w:t>
+      </w:r>
+      <w:r>
+        <w:rPr>
+          <w:rFonts w:ascii="Siddhanta" w:hAnsi="Siddhanta" w:cs="Siddhanta"/>
+          <w:cs/>
+          <w:lang w:bidi="hi-IN"/>
+        </w:rPr>
+        <w:t>अर्थ</w:t>
+      </w:r>
+      <w:r>
+        <w:rPr>
+          <w:rFonts w:ascii="Siddhanta" w:hAnsi="Siddhanta" w:cs="Siddhanta"/>
+        </w:rPr>
+        <w:t xml:space="preserve"> </w:t>
+      </w:r>
+      <w:r>
+        <w:rPr>
+          <w:rFonts w:ascii="Siddhanta" w:hAnsi="Siddhanta" w:cs="Siddhanta"/>
+          <w:cs/>
+          <w:lang w:bidi="hi-IN"/>
+        </w:rPr>
+        <w:t>में</w:t>
+      </w:r>
+      <w:r>
+        <w:rPr>
+          <w:rFonts w:ascii="Siddhanta" w:hAnsi="Siddhanta" w:cs="Siddhanta"/>
+        </w:rPr>
+        <w:t xml:space="preserve"> </w:t>
+      </w:r>
+      <w:r>
+        <w:rPr>
+          <w:rFonts w:ascii="Siddhanta" w:hAnsi="Siddhanta" w:cs="Siddhanta"/>
+          <w:cs/>
+          <w:lang w:bidi="hi-IN"/>
+        </w:rPr>
+        <w:t>वुन्</w:t>
+      </w:r>
+      <w:r>
+        <w:rPr>
+          <w:rFonts w:ascii="Siddhanta" w:hAnsi="Siddhanta" w:cs="Siddhanta"/>
+        </w:rPr>
+        <w:t xml:space="preserve">‌ </w:t>
+      </w:r>
+      <w:r>
+        <w:rPr>
+          <w:rFonts w:ascii="Siddhanta" w:hAnsi="Siddhanta" w:cs="Siddhanta"/>
+          <w:cs/>
+          <w:lang w:bidi="hi-IN"/>
+        </w:rPr>
+        <w:t>प्रत्यय</w:t>
+      </w:r>
+      <w:r>
+        <w:rPr>
+          <w:rFonts w:ascii="Siddhanta" w:hAnsi="Siddhanta" w:cs="Siddhanta"/>
+        </w:rPr>
+        <w:t xml:space="preserve"> </w:t>
+      </w:r>
+      <w:r>
+        <w:rPr>
+          <w:rFonts w:ascii="Siddhanta" w:hAnsi="Siddhanta" w:cs="Siddhanta"/>
+          <w:cs/>
+          <w:lang w:bidi="hi-IN"/>
+        </w:rPr>
+        <w:t>प्रयुक्त</w:t>
+      </w:r>
+      <w:r>
+        <w:rPr>
+          <w:rFonts w:ascii="Siddhanta" w:hAnsi="Siddhanta" w:cs="Siddhanta"/>
+        </w:rPr>
+        <w:t xml:space="preserve"> </w:t>
+      </w:r>
+      <w:r>
+        <w:rPr>
+          <w:rFonts w:ascii="Siddhanta" w:hAnsi="Siddhanta" w:cs="Siddhanta"/>
+          <w:cs/>
+          <w:lang w:bidi="hi-IN"/>
+        </w:rPr>
+        <w:t>है</w:t>
       </w:r>
     </w:p>
     <w:p>
@@ -16928,8 +17158,24 @@
       <w:r>
         <w:rPr>
           <w:rFonts w:ascii="Siddhanta" w:hAnsi="Siddhanta" w:cs="Siddhanta"/>
-        </w:rPr>
-        <w:t>उत्तरपदलोप है</w:t>
+          <w:cs/>
+          <w:lang w:bidi="hi-IN"/>
+        </w:rPr>
+        <w:t>उत्तरपदलोप</w:t>
+      </w:r>
+      <w:r>
+        <w:rPr>
+          <w:rFonts w:ascii="Siddhanta" w:hAnsi="Siddhanta" w:cs="Siddhanta"/>
+        </w:rPr>
+        <w:t xml:space="preserve"> </w:t>
+      </w:r>
+      <w:r>
+        <w:rPr>
+          <w:rFonts w:ascii="Siddhanta" w:hAnsi="Siddhanta" w:cs="Siddhanta"/>
+          <w:cs/>
+          <w:lang w:bidi="hi-IN"/>
+        </w:rPr>
+        <w:t>है</w:t>
       </w:r>
     </w:p>
     <w:p>
@@ -16946,9 +17192,86 @@
       <w:r>
         <w:rPr>
           <w:rFonts w:ascii="Siddhanta" w:hAnsi="Siddhanta" w:cs="Siddhanta"/>
+          <w:lang w:bidi="hi-IN"/>
         </w:rPr>
         <w:lastRenderedPageBreak/>
-        <w:t>उपर में से कोई नहीं</w:t>
+        <w:t>अभाषितपुंस्क है</w:t>
+      </w:r>
+    </w:p>
+    <w:p>
+      <w:pPr>
+        <w:pStyle w:val="ListParagraph"/>
+        <w:numPr>
+          <w:ilvl w:val="3"/>
+          <w:numId w:val="1"/>
+        </w:numPr>
+        <w:rPr>
+          <w:rFonts w:ascii="Siddhanta" w:hAnsi="Siddhanta" w:cs="Siddhanta"/>
+        </w:rPr>
+      </w:pPr>
+      <w:r>
+        <w:rPr>
+          <w:rFonts w:ascii="Siddhanta" w:hAnsi="Siddhanta" w:cs="Siddhanta"/>
+          <w:cs/>
+          <w:lang w:bidi="hi-IN"/>
+        </w:rPr>
+        <w:t>उपर</w:t>
+      </w:r>
+      <w:r>
+        <w:rPr>
+          <w:rFonts w:ascii="Siddhanta" w:hAnsi="Siddhanta" w:cs="Siddhanta"/>
+        </w:rPr>
+        <w:t xml:space="preserve"> </w:t>
+      </w:r>
+      <w:r>
+        <w:rPr>
+          <w:rFonts w:ascii="Siddhanta" w:hAnsi="Siddhanta" w:cs="Siddhanta"/>
+          <w:cs/>
+          <w:lang w:bidi="hi-IN"/>
+        </w:rPr>
+        <w:t>में</w:t>
+      </w:r>
+      <w:r>
+        <w:rPr>
+          <w:rFonts w:ascii="Siddhanta" w:hAnsi="Siddhanta" w:cs="Siddhanta"/>
+        </w:rPr>
+        <w:t xml:space="preserve"> </w:t>
+      </w:r>
+      <w:r>
+        <w:rPr>
+          <w:rFonts w:ascii="Siddhanta" w:hAnsi="Siddhanta" w:cs="Siddhanta"/>
+          <w:cs/>
+          <w:lang w:bidi="hi-IN"/>
+        </w:rPr>
+        <w:t>से</w:t>
+      </w:r>
+      <w:r>
+        <w:rPr>
+          <w:rFonts w:ascii="Siddhanta" w:hAnsi="Siddhanta" w:cs="Siddhanta"/>
+        </w:rPr>
+        <w:t xml:space="preserve"> </w:t>
+      </w:r>
+      <w:r>
+        <w:rPr>
+          <w:rFonts w:ascii="Siddhanta" w:hAnsi="Siddhanta" w:cs="Siddhanta"/>
+          <w:cs/>
+          <w:lang w:bidi="hi-IN"/>
+        </w:rPr>
+        <w:t>कोई</w:t>
+      </w:r>
+      <w:r>
+        <w:rPr>
+          <w:rFonts w:ascii="Siddhanta" w:hAnsi="Siddhanta" w:cs="Siddhanta"/>
+        </w:rPr>
+        <w:t xml:space="preserve"> </w:t>
+      </w:r>
+      <w:r>
+        <w:rPr>
+          <w:rFonts w:ascii="Siddhanta" w:hAnsi="Siddhanta" w:cs="Siddhanta"/>
+          <w:cs/>
+          <w:lang w:bidi="hi-IN"/>
+        </w:rPr>
+        <w:t>नहीं</w:t>
       </w:r>
     </w:p>
     <w:p>
@@ -16965,14 +17288,150 @@
       <w:r>
         <w:rPr>
           <w:rFonts w:ascii="Siddhanta" w:hAnsi="Siddhanta" w:cs="Siddhanta"/>
-        </w:rPr>
-        <w:t>ककार प्रत्ययस्थ नहीं है</w:t>
-      </w:r>
-      <w:r>
-        <w:rPr>
-          <w:rFonts w:ascii="Siddhanta" w:hAnsi="Siddhanta" w:cs="Siddhanta"/>
-        </w:rPr>
-        <w:t xml:space="preserve"> या आप्‌ प्रत्यय सुप्‌ के परे है</w:t>
+          <w:cs/>
+          <w:lang w:bidi="hi-IN"/>
+        </w:rPr>
+        <w:t>ककार</w:t>
+      </w:r>
+      <w:r>
+        <w:rPr>
+          <w:rFonts w:ascii="Siddhanta" w:hAnsi="Siddhanta" w:cs="Siddhanta"/>
+        </w:rPr>
+        <w:t xml:space="preserve"> </w:t>
+      </w:r>
+      <w:r>
+        <w:rPr>
+          <w:rFonts w:ascii="Siddhanta" w:hAnsi="Siddhanta" w:cs="Siddhanta"/>
+          <w:cs/>
+          <w:lang w:bidi="hi-IN"/>
+        </w:rPr>
+        <w:t>प्रत्ययस्थ</w:t>
+      </w:r>
+      <w:r>
+        <w:rPr>
+          <w:rFonts w:ascii="Siddhanta" w:hAnsi="Siddhanta" w:cs="Siddhanta"/>
+        </w:rPr>
+        <w:t xml:space="preserve"> </w:t>
+      </w:r>
+      <w:r>
+        <w:rPr>
+          <w:rFonts w:ascii="Siddhanta" w:hAnsi="Siddhanta" w:cs="Siddhanta"/>
+          <w:cs/>
+          <w:lang w:bidi="hi-IN"/>
+        </w:rPr>
+        <w:t>नहीं</w:t>
+      </w:r>
+      <w:r>
+        <w:rPr>
+          <w:rFonts w:ascii="Siddhanta" w:hAnsi="Siddhanta" w:cs="Siddhanta"/>
+        </w:rPr>
+        <w:t xml:space="preserve"> </w:t>
+      </w:r>
+      <w:r>
+        <w:rPr>
+          <w:rFonts w:ascii="Siddhanta" w:hAnsi="Siddhanta" w:cs="Siddhanta"/>
+          <w:cs/>
+          <w:lang w:bidi="hi-IN"/>
+        </w:rPr>
+        <w:t>है</w:t>
+      </w:r>
+      <w:r>
+        <w:rPr>
+          <w:rFonts w:ascii="Siddhanta" w:hAnsi="Siddhanta" w:cs="Siddhanta"/>
+        </w:rPr>
+        <w:t xml:space="preserve"> </w:t>
+      </w:r>
+      <w:r>
+        <w:rPr>
+          <w:rFonts w:ascii="Siddhanta" w:hAnsi="Siddhanta" w:cs="Siddhanta"/>
+          <w:cs/>
+          <w:lang w:bidi="hi-IN"/>
+        </w:rPr>
+        <w:t>या</w:t>
+      </w:r>
+      <w:r>
+        <w:rPr>
+          <w:rFonts w:ascii="Siddhanta" w:hAnsi="Siddhanta" w:cs="Siddhanta"/>
+        </w:rPr>
+        <w:t xml:space="preserve"> </w:t>
+      </w:r>
+      <w:r>
+        <w:rPr>
+          <w:rFonts w:ascii="Siddhanta" w:hAnsi="Siddhanta" w:cs="Siddhanta"/>
+          <w:cs/>
+          <w:lang w:bidi="hi-IN"/>
+        </w:rPr>
+        <w:t>आप्</w:t>
+      </w:r>
+      <w:r>
+        <w:rPr>
+          <w:rFonts w:ascii="Siddhanta" w:hAnsi="Siddhanta" w:cs="Siddhanta"/>
+        </w:rPr>
+        <w:t xml:space="preserve">‌ </w:t>
+      </w:r>
+      <w:r>
+        <w:rPr>
+          <w:rFonts w:ascii="Siddhanta" w:hAnsi="Siddhanta" w:cs="Siddhanta"/>
+          <w:cs/>
+          <w:lang w:bidi="hi-IN"/>
+        </w:rPr>
+        <w:t>प्रत्यय</w:t>
+      </w:r>
+      <w:r>
+        <w:rPr>
+          <w:rFonts w:ascii="Siddhanta" w:hAnsi="Siddhanta" w:cs="Siddhanta"/>
+        </w:rPr>
+        <w:t xml:space="preserve"> </w:t>
+      </w:r>
+      <w:r>
+        <w:rPr>
+          <w:rFonts w:ascii="Siddhanta" w:hAnsi="Siddhanta" w:cs="Siddhanta"/>
+          <w:cs/>
+          <w:lang w:bidi="hi-IN"/>
+        </w:rPr>
+        <w:t>सुप्</w:t>
+      </w:r>
+      <w:r>
+        <w:rPr>
+          <w:rFonts w:ascii="Siddhanta" w:hAnsi="Siddhanta" w:cs="Siddhanta"/>
+        </w:rPr>
+        <w:t xml:space="preserve">‌ </w:t>
+      </w:r>
+      <w:r>
+        <w:rPr>
+          <w:rFonts w:ascii="Siddhanta" w:hAnsi="Siddhanta" w:cs="Siddhanta"/>
+          <w:cs/>
+          <w:lang w:bidi="hi-IN"/>
+        </w:rPr>
+        <w:t>के</w:t>
+      </w:r>
+      <w:r>
+        <w:rPr>
+          <w:rFonts w:ascii="Siddhanta" w:hAnsi="Siddhanta" w:cs="Siddhanta"/>
+        </w:rPr>
+        <w:t xml:space="preserve"> </w:t>
+      </w:r>
+      <w:r>
+        <w:rPr>
+          <w:rFonts w:ascii="Siddhanta" w:hAnsi="Siddhanta" w:cs="Siddhanta"/>
+          <w:cs/>
+          <w:lang w:bidi="hi-IN"/>
+        </w:rPr>
+        <w:t>परे</w:t>
+      </w:r>
+      <w:r>
+        <w:rPr>
+          <w:rFonts w:ascii="Siddhanta" w:hAnsi="Siddhanta" w:cs="Siddhanta"/>
+        </w:rPr>
+        <w:t xml:space="preserve"> </w:t>
+      </w:r>
+      <w:r>
+        <w:rPr>
+          <w:rFonts w:ascii="Siddhanta" w:hAnsi="Siddhanta" w:cs="Siddhanta"/>
+          <w:cs/>
+          <w:lang w:bidi="hi-IN"/>
+        </w:rPr>
+        <w:t>है</w:t>
       </w:r>
     </w:p>
     <w:p>
@@ -17007,12 +17466,36 @@
       <w:r>
         <w:rPr>
           <w:rFonts w:ascii="Siddhanta" w:hAnsi="Siddhanta" w:cs="Siddhanta"/>
-        </w:rPr>
-        <w:t xml:space="preserve">त्यक्‌ / त्यप्‌ </w:t>
-      </w:r>
-      <w:r>
-        <w:rPr>
-          <w:rFonts w:ascii="Siddhanta" w:hAnsi="Siddhanta" w:cs="Siddhanta"/>
+          <w:cs/>
+          <w:lang w:bidi="hi-IN"/>
+        </w:rPr>
+        <w:t>त्यक्</w:t>
+      </w:r>
+      <w:r>
+        <w:rPr>
+          <w:rFonts w:ascii="Siddhanta" w:hAnsi="Siddhanta" w:cs="Siddhanta"/>
+        </w:rPr>
+        <w:t xml:space="preserve">‌ / </w:t>
+      </w:r>
+      <w:r>
+        <w:rPr>
+          <w:rFonts w:ascii="Siddhanta" w:hAnsi="Siddhanta" w:cs="Siddhanta"/>
+          <w:cs/>
+          <w:lang w:bidi="hi-IN"/>
+        </w:rPr>
+        <w:t>त्यप्</w:t>
+      </w:r>
+      <w:r>
+        <w:rPr>
+          <w:rFonts w:ascii="Siddhanta" w:hAnsi="Siddhanta" w:cs="Siddhanta"/>
+        </w:rPr>
+        <w:t xml:space="preserve">‌ </w:t>
+      </w:r>
+      <w:r>
+        <w:rPr>
+          <w:rFonts w:ascii="Siddhanta" w:hAnsi="Siddhanta" w:cs="Siddhanta"/>
+          <w:cs/>
+          <w:lang w:bidi="hi-IN"/>
         </w:rPr>
         <w:t>प्रत्यय</w:t>
       </w:r>
@@ -17020,7 +17503,35 @@
         <w:rPr>
           <w:rFonts w:ascii="Siddhanta" w:hAnsi="Siddhanta" w:cs="Siddhanta"/>
         </w:rPr>
-        <w:t xml:space="preserve"> है (त्यक्त्यपोश्च)</w:t>
+        <w:t xml:space="preserve"> </w:t>
+      </w:r>
+      <w:r>
+        <w:rPr>
+          <w:rFonts w:ascii="Siddhanta" w:hAnsi="Siddhanta" w:cs="Siddhanta"/>
+          <w:cs/>
+          <w:lang w:bidi="hi-IN"/>
+        </w:rPr>
+        <w:t>है</w:t>
+      </w:r>
+      <w:r>
+        <w:rPr>
+          <w:rFonts w:ascii="Siddhanta" w:hAnsi="Siddhanta" w:cs="Siddhanta"/>
+        </w:rPr>
+        <w:t xml:space="preserve"> (</w:t>
+      </w:r>
+      <w:r>
+        <w:rPr>
+          <w:rFonts w:ascii="Siddhanta" w:hAnsi="Siddhanta" w:cs="Siddhanta"/>
+          <w:cs/>
+          <w:lang w:bidi="hi-IN"/>
+        </w:rPr>
+        <w:t>त्यक्त्यपोश्च</w:t>
+      </w:r>
+      <w:r>
+        <w:rPr>
+          <w:rFonts w:ascii="Siddhanta" w:hAnsi="Siddhanta" w:cs="Siddhanta"/>
+        </w:rPr>
+        <w:t>)</w:t>
       </w:r>
     </w:p>
     <w:p>
@@ -17037,12 +17548,22 @@
       <w:r>
         <w:rPr>
           <w:rFonts w:ascii="Siddhanta" w:hAnsi="Siddhanta" w:cs="Siddhanta"/>
-        </w:rPr>
-        <w:t xml:space="preserve">त्यकन्‌ </w:t>
-      </w:r>
-      <w:r>
-        <w:rPr>
-          <w:rFonts w:ascii="Siddhanta" w:hAnsi="Siddhanta" w:cs="Siddhanta"/>
+          <w:cs/>
+          <w:lang w:bidi="hi-IN"/>
+        </w:rPr>
+        <w:t>त्यकन्</w:t>
+      </w:r>
+      <w:r>
+        <w:rPr>
+          <w:rFonts w:ascii="Siddhanta" w:hAnsi="Siddhanta" w:cs="Siddhanta"/>
+        </w:rPr>
+        <w:t xml:space="preserve">‌ </w:t>
+      </w:r>
+      <w:r>
+        <w:rPr>
+          <w:rFonts w:ascii="Siddhanta" w:hAnsi="Siddhanta" w:cs="Siddhanta"/>
+          <w:cs/>
+          <w:lang w:bidi="hi-IN"/>
         </w:rPr>
         <w:t>प्रत्यय</w:t>
       </w:r>
@@ -17050,13 +17571,43 @@
         <w:rPr>
           <w:rFonts w:ascii="Siddhanta" w:hAnsi="Siddhanta" w:cs="Siddhanta"/>
         </w:rPr>
-        <w:t xml:space="preserve"> है (त्यकनश्च</w:t>
-      </w:r>
-      <w:r>
-        <w:rPr>
-          <w:rFonts w:ascii="Siddhanta" w:hAnsi="Siddhanta" w:cs="Siddhanta"/>
-        </w:rPr>
-        <w:t xml:space="preserve"> निषेधः</w:t>
+        <w:t xml:space="preserve"> </w:t>
+      </w:r>
+      <w:r>
+        <w:rPr>
+          <w:rFonts w:ascii="Siddhanta" w:hAnsi="Siddhanta" w:cs="Siddhanta"/>
+          <w:cs/>
+          <w:lang w:bidi="hi-IN"/>
+        </w:rPr>
+        <w:t>है</w:t>
+      </w:r>
+      <w:r>
+        <w:rPr>
+          <w:rFonts w:ascii="Siddhanta" w:hAnsi="Siddhanta" w:cs="Siddhanta"/>
+        </w:rPr>
+        <w:t xml:space="preserve"> (</w:t>
+      </w:r>
+      <w:r>
+        <w:rPr>
+          <w:rFonts w:ascii="Siddhanta" w:hAnsi="Siddhanta" w:cs="Siddhanta"/>
+          <w:cs/>
+          <w:lang w:bidi="hi-IN"/>
+        </w:rPr>
+        <w:t>त्यकनश्च</w:t>
+      </w:r>
+      <w:r>
+        <w:rPr>
+          <w:rFonts w:ascii="Siddhanta" w:hAnsi="Siddhanta" w:cs="Siddhanta"/>
+        </w:rPr>
+        <w:t xml:space="preserve"> </w:t>
+      </w:r>
+      <w:r>
+        <w:rPr>
+          <w:rFonts w:ascii="Siddhanta" w:hAnsi="Siddhanta" w:cs="Siddhanta"/>
+          <w:cs/>
+          <w:lang w:bidi="hi-IN"/>
+        </w:rPr>
+        <w:t>निषेधः</w:t>
       </w:r>
       <w:r>
         <w:rPr>
@@ -17097,8 +17648,136 @@
       <w:r>
         <w:rPr>
           <w:rFonts w:ascii="Siddhanta" w:hAnsi="Siddhanta" w:cs="Siddhanta"/>
-        </w:rPr>
-        <w:t>धात्वन्त यकार या ककार के परे प्रत्यय का ककार है</w:t>
+          <w:cs/>
+          <w:lang w:bidi="hi-IN"/>
+        </w:rPr>
+        <w:t>धात्वन्त</w:t>
+      </w:r>
+      <w:r>
+        <w:rPr>
+          <w:rFonts w:ascii="Siddhanta" w:hAnsi="Siddhanta" w:cs="Siddhanta"/>
+        </w:rPr>
+        <w:t xml:space="preserve"> </w:t>
+      </w:r>
+      <w:r>
+        <w:rPr>
+          <w:rFonts w:ascii="Siddhanta" w:hAnsi="Siddhanta" w:cs="Siddhanta"/>
+          <w:cs/>
+          <w:lang w:bidi="hi-IN"/>
+        </w:rPr>
+        <w:t>यकार</w:t>
+      </w:r>
+      <w:r>
+        <w:rPr>
+          <w:rFonts w:ascii="Siddhanta" w:hAnsi="Siddhanta" w:cs="Siddhanta"/>
+        </w:rPr>
+        <w:t xml:space="preserve"> </w:t>
+      </w:r>
+      <w:r>
+        <w:rPr>
+          <w:rFonts w:ascii="Siddhanta" w:hAnsi="Siddhanta" w:cs="Siddhanta"/>
+          <w:cs/>
+          <w:lang w:bidi="hi-IN"/>
+        </w:rPr>
+        <w:t>या</w:t>
+      </w:r>
+      <w:r>
+        <w:rPr>
+          <w:rFonts w:ascii="Siddhanta" w:hAnsi="Siddhanta" w:cs="Siddhanta"/>
+        </w:rPr>
+        <w:t xml:space="preserve"> </w:t>
+      </w:r>
+      <w:r>
+        <w:rPr>
+          <w:rFonts w:ascii="Siddhanta" w:hAnsi="Siddhanta" w:cs="Siddhanta"/>
+          <w:cs/>
+          <w:lang w:bidi="hi-IN"/>
+        </w:rPr>
+        <w:t>ककार</w:t>
+      </w:r>
+      <w:r>
+        <w:rPr>
+          <w:rFonts w:ascii="Siddhanta" w:hAnsi="Siddhanta" w:cs="Siddhanta"/>
+        </w:rPr>
+        <w:t xml:space="preserve"> </w:t>
+      </w:r>
+      <w:r>
+        <w:rPr>
+          <w:rFonts w:ascii="Siddhanta" w:hAnsi="Siddhanta" w:cs="Siddhanta"/>
+          <w:cs/>
+          <w:lang w:bidi="hi-IN"/>
+        </w:rPr>
+        <w:t>के</w:t>
+      </w:r>
+      <w:r>
+        <w:rPr>
+          <w:rFonts w:ascii="Siddhanta" w:hAnsi="Siddhanta" w:cs="Siddhanta"/>
+        </w:rPr>
+        <w:t xml:space="preserve"> </w:t>
+      </w:r>
+      <w:r>
+        <w:rPr>
+          <w:rFonts w:ascii="Siddhanta" w:hAnsi="Siddhanta" w:cs="Siddhanta"/>
+          <w:cs/>
+          <w:lang w:bidi="hi-IN"/>
+        </w:rPr>
+        <w:t>परे</w:t>
+      </w:r>
+      <w:r>
+        <w:rPr>
+          <w:rFonts w:ascii="Siddhanta" w:hAnsi="Siddhanta" w:cs="Siddhanta"/>
+        </w:rPr>
+        <w:t xml:space="preserve"> </w:t>
+      </w:r>
+      <w:r>
+        <w:rPr>
+          <w:rFonts w:ascii="Siddhanta" w:hAnsi="Siddhanta" w:cs="Siddhanta"/>
+          <w:cs/>
+          <w:lang w:bidi="hi-IN"/>
+        </w:rPr>
+        <w:t>प्रत्यय</w:t>
+      </w:r>
+      <w:r>
+        <w:rPr>
+          <w:rFonts w:ascii="Siddhanta" w:hAnsi="Siddhanta" w:cs="Siddhanta"/>
+        </w:rPr>
+        <w:t xml:space="preserve"> </w:t>
+      </w:r>
+      <w:r>
+        <w:rPr>
+          <w:rFonts w:ascii="Siddhanta" w:hAnsi="Siddhanta" w:cs="Siddhanta"/>
+          <w:cs/>
+          <w:lang w:bidi="hi-IN"/>
+        </w:rPr>
+        <w:t>का</w:t>
+      </w:r>
+      <w:r>
+        <w:rPr>
+          <w:rFonts w:ascii="Siddhanta" w:hAnsi="Siddhanta" w:cs="Siddhanta"/>
+        </w:rPr>
+        <w:t xml:space="preserve"> </w:t>
+      </w:r>
+      <w:r>
+        <w:rPr>
+          <w:rFonts w:ascii="Siddhanta" w:hAnsi="Siddhanta" w:cs="Siddhanta"/>
+          <w:cs/>
+          <w:lang w:bidi="hi-IN"/>
+        </w:rPr>
+        <w:t>ककार</w:t>
+      </w:r>
+      <w:r>
+        <w:rPr>
+          <w:rFonts w:ascii="Siddhanta" w:hAnsi="Siddhanta" w:cs="Siddhanta"/>
+        </w:rPr>
+        <w:t xml:space="preserve"> </w:t>
+      </w:r>
+      <w:r>
+        <w:rPr>
+          <w:rFonts w:ascii="Siddhanta" w:hAnsi="Siddhanta" w:cs="Siddhanta"/>
+          <w:cs/>
+          <w:lang w:bidi="hi-IN"/>
+        </w:rPr>
+        <w:t>है</w:t>
       </w:r>
     </w:p>
     <w:p>
@@ -17115,6 +17794,8 @@
       <w:r>
         <w:rPr>
           <w:rFonts w:ascii="Siddhanta" w:hAnsi="Siddhanta" w:cs="Siddhanta"/>
+          <w:cs/>
+          <w:lang w:bidi="hi-IN"/>
         </w:rPr>
         <w:t>नहीं</w:t>
       </w:r>
@@ -17133,8 +17814,122 @@
       <w:r>
         <w:rPr>
           <w:rFonts w:ascii="Siddhanta" w:hAnsi="Siddhanta" w:cs="Siddhanta"/>
-        </w:rPr>
-        <w:t>स्त्रीप्रत्यय के आकार के स्थान पर अकार हुआ है</w:t>
+          <w:cs/>
+          <w:lang w:bidi="hi-IN"/>
+        </w:rPr>
+        <w:t>स्त्रीप्रत्यय</w:t>
+      </w:r>
+      <w:r>
+        <w:rPr>
+          <w:rFonts w:ascii="Siddhanta" w:hAnsi="Siddhanta" w:cs="Siddhanta"/>
+        </w:rPr>
+        <w:t xml:space="preserve"> </w:t>
+      </w:r>
+      <w:r>
+        <w:rPr>
+          <w:rFonts w:ascii="Siddhanta" w:hAnsi="Siddhanta" w:cs="Siddhanta"/>
+          <w:cs/>
+          <w:lang w:bidi="hi-IN"/>
+        </w:rPr>
+        <w:t>के</w:t>
+      </w:r>
+      <w:r>
+        <w:rPr>
+          <w:rFonts w:ascii="Siddhanta" w:hAnsi="Siddhanta" w:cs="Siddhanta"/>
+        </w:rPr>
+        <w:t xml:space="preserve"> </w:t>
+      </w:r>
+      <w:r>
+        <w:rPr>
+          <w:rFonts w:ascii="Siddhanta" w:hAnsi="Siddhanta" w:cs="Siddhanta"/>
+          <w:cs/>
+          <w:lang w:bidi="hi-IN"/>
+        </w:rPr>
+        <w:t>आकार</w:t>
+      </w:r>
+      <w:r>
+        <w:rPr>
+          <w:rFonts w:ascii="Siddhanta" w:hAnsi="Siddhanta" w:cs="Siddhanta"/>
+        </w:rPr>
+        <w:t xml:space="preserve"> </w:t>
+      </w:r>
+      <w:r>
+        <w:rPr>
+          <w:rFonts w:ascii="Siddhanta" w:hAnsi="Siddhanta" w:cs="Siddhanta"/>
+          <w:cs/>
+          <w:lang w:bidi="hi-IN"/>
+        </w:rPr>
+        <w:t>के</w:t>
+      </w:r>
+      <w:r>
+        <w:rPr>
+          <w:rFonts w:ascii="Siddhanta" w:hAnsi="Siddhanta" w:cs="Siddhanta"/>
+        </w:rPr>
+        <w:t xml:space="preserve"> </w:t>
+      </w:r>
+      <w:r>
+        <w:rPr>
+          <w:rFonts w:ascii="Siddhanta" w:hAnsi="Siddhanta" w:cs="Siddhanta"/>
+          <w:cs/>
+          <w:lang w:bidi="hi-IN"/>
+        </w:rPr>
+        <w:t>स्थान</w:t>
+      </w:r>
+      <w:r>
+        <w:rPr>
+          <w:rFonts w:ascii="Siddhanta" w:hAnsi="Siddhanta" w:cs="Siddhanta"/>
+        </w:rPr>
+        <w:t xml:space="preserve"> </w:t>
+      </w:r>
+      <w:r>
+        <w:rPr>
+          <w:rFonts w:ascii="Siddhanta" w:hAnsi="Siddhanta" w:cs="Siddhanta"/>
+          <w:cs/>
+          <w:lang w:bidi="hi-IN"/>
+        </w:rPr>
+        <w:t>पर</w:t>
+      </w:r>
+      <w:r>
+        <w:rPr>
+          <w:rFonts w:ascii="Siddhanta" w:hAnsi="Siddhanta" w:cs="Siddhanta"/>
+        </w:rPr>
+        <w:t xml:space="preserve"> </w:t>
+      </w:r>
+      <w:r>
+        <w:rPr>
+          <w:rFonts w:ascii="Siddhanta" w:hAnsi="Siddhanta" w:cs="Siddhanta"/>
+          <w:cs/>
+          <w:lang w:bidi="hi-IN"/>
+        </w:rPr>
+        <w:t>अकार</w:t>
+      </w:r>
+      <w:r>
+        <w:rPr>
+          <w:rFonts w:ascii="Siddhanta" w:hAnsi="Siddhanta" w:cs="Siddhanta"/>
+        </w:rPr>
+        <w:t xml:space="preserve"> </w:t>
+      </w:r>
+      <w:r>
+        <w:rPr>
+          <w:rFonts w:ascii="Siddhanta" w:hAnsi="Siddhanta" w:cs="Siddhanta"/>
+          <w:cs/>
+          <w:lang w:bidi="hi-IN"/>
+        </w:rPr>
+        <w:t>हुआ</w:t>
+      </w:r>
+      <w:r>
+        <w:rPr>
+          <w:rFonts w:ascii="Siddhanta" w:hAnsi="Siddhanta" w:cs="Siddhanta"/>
+        </w:rPr>
+        <w:t xml:space="preserve"> </w:t>
+      </w:r>
+      <w:r>
+        <w:rPr>
+          <w:rFonts w:ascii="Siddhanta" w:hAnsi="Siddhanta" w:cs="Siddhanta"/>
+          <w:cs/>
+          <w:lang w:bidi="hi-IN"/>
+        </w:rPr>
+        <w:t>है</w:t>
       </w:r>
     </w:p>
     <w:p>
@@ -17151,6 +17946,8 @@
       <w:r>
         <w:rPr>
           <w:rFonts w:ascii="Siddhanta" w:hAnsi="Siddhanta" w:cs="Siddhanta"/>
+          <w:cs/>
+          <w:lang w:bidi="hi-IN"/>
         </w:rPr>
         <w:t>नहीं</w:t>
       </w:r>
@@ -17159,6 +17956,18 @@
       <w:pPr>
         <w:pStyle w:val="ListParagraph"/>
         <w:numPr>
+          <w:ilvl w:val="2"/>
+          <w:numId w:val="1"/>
+        </w:numPr>
+        <w:rPr>
+          <w:rFonts w:ascii="Siddhanta" w:hAnsi="Siddhanta" w:cs="Siddhanta"/>
+        </w:rPr>
+      </w:pPr>
+    </w:p>
+    <w:p>
+      <w:pPr>
+        <w:pStyle w:val="ListParagraph"/>
+        <w:numPr>
           <w:ilvl w:val="0"/>
           <w:numId w:val="1"/>
         </w:numPr>
@@ -17452,6 +18261,7 @@
           <w:cs/>
           <w:lang w:bidi="hi-IN"/>
         </w:rPr>
+        <w:lastRenderedPageBreak/>
         <w:t>अभ्यास</w:t>
       </w:r>
       <w:r>
@@ -17562,7 +18372,6 @@
           <w:cs/>
           <w:lang w:bidi="hi-IN"/>
         </w:rPr>
-        <w:lastRenderedPageBreak/>
         <w:t>अवर्णान्त</w:t>
       </w:r>
       <w:r>

</xml_diff>

<commit_message>
Siva 2 corrections done
</commit_message>
<xml_diff>
--- a/ajax requirement.docx
+++ b/ajax requirement.docx
@@ -16225,6 +16225,13 @@
         </w:rPr>
         <w:t>है</w:t>
       </w:r>
+      <w:r>
+        <w:rPr>
+          <w:rFonts w:ascii="Siddhanta" w:hAnsi="Siddhanta" w:cs="Siddhanta"/>
+          <w:lang w:bidi="hi-IN"/>
+        </w:rPr>
+        <w:t xml:space="preserve"> (वनो न हश इति वक्तव्यम्‌)</w:t>
+      </w:r>
     </w:p>
     <w:p>
       <w:pPr>
@@ -20323,6 +20330,12 @@
           <w:rFonts w:ascii="Siddhanta" w:hAnsi="Siddhanta" w:cs="Siddhanta"/>
         </w:rPr>
         <w:t>,”At”</w:t>
+      </w:r>
+      <w:r>
+        <w:rPr>
+          <w:rFonts w:ascii="Siddhanta" w:hAnsi="Siddhanta" w:cs="Siddhanta"/>
+        </w:rPr>
+        <w:t xml:space="preserve"> (This is applicable in “f” and “n” both)</w:t>
       </w:r>
     </w:p>
     <w:p>

</xml_diff>